<commit_message>
update on Wed, Sep 20, 2023  08:23:51 PM
</commit_message>
<xml_diff>
--- a/Database Management/Database Management.docx
+++ b/Database Management/Database Management.docx
@@ -5517,15 +5517,7 @@
         <w:t xml:space="preserve"> </w:t>
       </w:r>
       <w:r>
-        <w:t xml:space="preserve">It is a </w:t>
-      </w:r>
-      <w:proofErr w:type="gramStart"/>
-      <w:r>
-        <w:t>high level</w:t>
-      </w:r>
-      <w:proofErr w:type="gramEnd"/>
-      <w:r>
-        <w:t xml:space="preserve"> data model that describes data in terms of entities, attributes and relationships. </w:t>
+        <w:t xml:space="preserve">It is a high level data model that describes data in terms of entities, attributes and relationships. </w:t>
       </w:r>
     </w:p>
     <w:p>
@@ -5717,20 +5709,18 @@
         <w:pStyle w:val="Heading4"/>
       </w:pPr>
       <w:r>
-        <w:t>String Entity</w:t>
-      </w:r>
-    </w:p>
-    <w:p>
-      <w:r>
-        <w:t xml:space="preserve">An </w:t>
-      </w:r>
-      <w:proofErr w:type="gramStart"/>
-      <w:r>
-        <w:t>entity  which</w:t>
-      </w:r>
-      <w:proofErr w:type="gramEnd"/>
-      <w:r>
-        <w:t xml:space="preserve"> is not dependent on any other entity</w:t>
+        <w:t>Str</w:t>
+      </w:r>
+      <w:r>
+        <w:t>o</w:t>
+      </w:r>
+      <w:r>
+        <w:t>ng Entity</w:t>
+      </w:r>
+    </w:p>
+    <w:p>
+      <w:r>
+        <w:t>An entity  which is not dependent on any other entity</w:t>
       </w:r>
       <w:r>
         <w:t>.</w:t>
@@ -5786,11 +5776,9 @@
       </w:r>
     </w:p>
     <w:p>
-      <w:proofErr w:type="gramStart"/>
       <w:r>
         <w:t>Example :</w:t>
       </w:r>
-      <w:proofErr w:type="gramEnd"/>
     </w:p>
     <w:p>
       <w:r>
@@ -6099,15 +6087,7 @@
     </w:p>
     <w:p>
       <w:r>
-        <w:t xml:space="preserve">If a particular attribute has only one </w:t>
-      </w:r>
-      <w:proofErr w:type="gramStart"/>
-      <w:r>
-        <w:t>value</w:t>
-      </w:r>
-      <w:proofErr w:type="gramEnd"/>
-      <w:r>
-        <w:t xml:space="preserve"> then it is known as a single valued attribute.</w:t>
+        <w:t>If a particular attribute has only one value then it is known as a single valued attribute.</w:t>
       </w:r>
     </w:p>
     <w:p>
@@ -6808,15 +6788,7 @@
     </w:p>
     <w:p>
       <w:r>
-        <w:t xml:space="preserve">If only one instance of an entity is associated with only one instance of another </w:t>
-      </w:r>
-      <w:proofErr w:type="gramStart"/>
-      <w:r>
-        <w:t>entity</w:t>
-      </w:r>
-      <w:proofErr w:type="gramEnd"/>
-      <w:r>
-        <w:t xml:space="preserve"> then it is one to one relationship</w:t>
+        <w:t>If only one instance of an entity is associated with only one instance of another entity then it is one to one relationship</w:t>
       </w:r>
       <w:r>
         <w:t>.</w:t>
@@ -7398,15 +7370,7 @@
     </w:p>
     <w:p>
       <w:r>
-        <w:t xml:space="preserve">It is a bottom-up </w:t>
-      </w:r>
-      <w:proofErr w:type="gramStart"/>
-      <w:r>
-        <w:t>approach .</w:t>
-      </w:r>
-      <w:proofErr w:type="gramEnd"/>
-      <w:r>
-        <w:t xml:space="preserve"> It is the reverse process of Specialization.</w:t>
+        <w:t>It is a bottom-up approach . It is the reverse process of Specialization.</w:t>
       </w:r>
     </w:p>
     <w:p>
@@ -7727,22 +7691,13 @@
         <w:t>id,</w:t>
       </w:r>
       <w:r>
-        <w:t xml:space="preserve"> stud_</w:t>
-      </w:r>
-      <w:proofErr w:type="gramStart"/>
-      <w:r>
-        <w:t>name ,</w:t>
-      </w:r>
-      <w:proofErr w:type="gramEnd"/>
-      <w:r>
-        <w:t xml:space="preserve"> stud_address,stud_phone]</w:t>
+        <w:t xml:space="preserve"> stud_name , stud_address,stud_phone]</w:t>
       </w:r>
     </w:p>
     <w:p>
       <w:r>
         <w:t xml:space="preserve"> </w:t>
       </w:r>
-      <w:proofErr w:type="gramStart"/>
       <w:r>
         <w:t>{</w:t>
       </w:r>
@@ -7750,15 +7705,10 @@
         <w:t xml:space="preserve"> </w:t>
       </w:r>
       <w:r>
-        <w:t>stud</w:t>
-      </w:r>
-      <w:proofErr w:type="gramEnd"/>
-      <w:r>
-        <w:t>_id }</w:t>
-      </w:r>
-    </w:p>
-    <w:p>
-      <w:proofErr w:type="gramStart"/>
+        <w:t>stud_id }</w:t>
+      </w:r>
+    </w:p>
+    <w:p>
       <w:r>
         <w:t>{</w:t>
       </w:r>
@@ -7766,15 +7716,10 @@
         <w:t xml:space="preserve"> </w:t>
       </w:r>
       <w:r>
-        <w:t>stud</w:t>
-      </w:r>
-      <w:proofErr w:type="gramEnd"/>
-      <w:r>
-        <w:t>_id , stud_name }</w:t>
-      </w:r>
-    </w:p>
-    <w:p>
-      <w:proofErr w:type="gramStart"/>
+        <w:t>stud_id , stud_name }</w:t>
+      </w:r>
+    </w:p>
+    <w:p>
       <w:r>
         <w:t>{</w:t>
       </w:r>
@@ -7782,15 +7727,10 @@
         <w:t xml:space="preserve"> </w:t>
       </w:r>
       <w:r>
-        <w:t>stud</w:t>
-      </w:r>
-      <w:proofErr w:type="gramEnd"/>
-      <w:r>
-        <w:t>_id, stud_name , stud_address}</w:t>
-      </w:r>
-    </w:p>
-    <w:p>
-      <w:proofErr w:type="gramStart"/>
+        <w:t>stud_id, stud_name , stud_address}</w:t>
+      </w:r>
+    </w:p>
+    <w:p>
       <w:r>
         <w:t>{</w:t>
       </w:r>
@@ -7798,11 +7738,7 @@
         <w:t xml:space="preserve"> </w:t>
       </w:r>
       <w:r>
-        <w:t>stud</w:t>
-      </w:r>
-      <w:proofErr w:type="gramEnd"/>
-      <w:r>
-        <w:t>_id, stud_name , stud_address,stud_phone }</w:t>
+        <w:t>stud_id, stud_name , stud_address,stud_phone }</w:t>
       </w:r>
     </w:p>
     <w:p>
@@ -7811,13 +7747,8 @@
       </w:r>
     </w:p>
     <w:p>
-      <w:proofErr w:type="gramStart"/>
-      <w:r>
-        <w:t>So</w:t>
-      </w:r>
-      <w:proofErr w:type="gramEnd"/>
-      <w:r>
-        <w:t xml:space="preserve"> any permutation and combination (PNC) of the keys or attributes in a relation or a table can qualifies a</w:t>
+      <w:r>
+        <w:t>So any permutation and combination (PNC) of the keys or attributes in a relation or a table can qualifies a</w:t>
       </w:r>
       <w:r>
         <w:t>s a superkey.</w:t>
@@ -7868,13 +7799,8 @@
       </w:r>
     </w:p>
     <w:p>
-      <w:proofErr w:type="gramStart"/>
-      <w:r>
-        <w:t>Ex :</w:t>
-      </w:r>
-      <w:proofErr w:type="gramEnd"/>
-      <w:r>
-        <w:t xml:space="preserve"> stud_id</w:t>
+      <w:r>
+        <w:t>Ex : stud_id</w:t>
       </w:r>
     </w:p>
     <w:p>
@@ -7905,15 +7831,7 @@
     </w:p>
     <w:p>
       <w:r>
-        <w:t>{stud_</w:t>
-      </w:r>
-      <w:proofErr w:type="gramStart"/>
-      <w:r>
-        <w:t>name ,</w:t>
-      </w:r>
-      <w:proofErr w:type="gramEnd"/>
-      <w:r>
-        <w:t xml:space="preserve"> stud_address} (this is one of the candidate keys) </w:t>
+        <w:t xml:space="preserve">{stud_name , stud_address} (this is one of the candidate keys) </w:t>
       </w:r>
     </w:p>
     <w:p>
@@ -7931,26 +7849,13 @@
     </w:p>
     <w:p>
       <w:r>
-        <w:t>Let us say STUDENT relation has [stud_id, stud_</w:t>
-      </w:r>
-      <w:proofErr w:type="gramStart"/>
-      <w:r>
-        <w:t>name ,</w:t>
-      </w:r>
-      <w:proofErr w:type="gramEnd"/>
-      <w:r>
-        <w:t xml:space="preserve"> stud_address,stud_phone]</w:t>
-      </w:r>
-    </w:p>
-    <w:p>
-      <w:r>
-        <w:t>COURSE relation, it has [course_id, course_</w:t>
-      </w:r>
-      <w:proofErr w:type="gramStart"/>
-      <w:r>
-        <w:t>name ]</w:t>
-      </w:r>
-      <w:proofErr w:type="gramEnd"/>
+        <w:t>Let us say STUDENT relation has [stud_id, stud_name , stud_address,stud_phone]</w:t>
+      </w:r>
+    </w:p>
+    <w:p>
+      <w:r>
+        <w:t>COURSE relation, it has [course_id, course_name ]</w:t>
+      </w:r>
     </w:p>
     <w:p>
       <w:r>
@@ -7970,34 +7875,18 @@
         <w:t xml:space="preserve"> </w:t>
       </w:r>
       <w:r>
-        <w:t>course_</w:t>
-      </w:r>
-      <w:proofErr w:type="gramStart"/>
-      <w:r>
-        <w:t>id,enrollment</w:t>
-      </w:r>
-      <w:proofErr w:type="gramEnd"/>
-      <w:r>
-        <w:t>_fee]</w:t>
-      </w:r>
-    </w:p>
-    <w:p>
-      <w:r>
-        <w:t xml:space="preserve">If in ENROLLMENT we make </w:t>
-      </w:r>
-      <w:proofErr w:type="gramStart"/>
-      <w:r>
-        <w:t>{</w:t>
+        <w:t>course_id,enrollment_fee]</w:t>
+      </w:r>
+    </w:p>
+    <w:p>
+      <w:r>
+        <w:t>If in ENROLLMENT we make {</w:t>
       </w:r>
       <w:r>
         <w:t xml:space="preserve"> </w:t>
       </w:r>
       <w:r>
-        <w:t>stud</w:t>
-      </w:r>
-      <w:proofErr w:type="gramEnd"/>
-      <w:r>
-        <w:t>_id,</w:t>
+        <w:t>stud_id,</w:t>
       </w:r>
       <w:r>
         <w:t xml:space="preserve"> </w:t>
@@ -8038,11 +7927,9 @@
       </w:r>
     </w:p>
     <w:p>
-      <w:proofErr w:type="gramStart"/>
       <w:r>
         <w:t>Example :</w:t>
       </w:r>
-      <w:proofErr w:type="gramEnd"/>
     </w:p>
     <w:p>
       <w:r>
@@ -8051,15 +7938,7 @@
     </w:p>
     <w:p>
       <w:r>
-        <w:t>{stud_</w:t>
-      </w:r>
-      <w:proofErr w:type="gramStart"/>
-      <w:r>
-        <w:t>name ,</w:t>
-      </w:r>
-      <w:proofErr w:type="gramEnd"/>
-      <w:r>
-        <w:t xml:space="preserve"> stud_address}</w:t>
+        <w:t>{stud_name , stud_address}</w:t>
       </w:r>
       <w:r>
         <w:t xml:space="preserve"> </w:t>
@@ -8124,15 +8003,7 @@
     </w:p>
     <w:p>
       <w:r>
-        <w:t>If a STUDENT relation has [stud_id, stud_</w:t>
-      </w:r>
-      <w:proofErr w:type="gramStart"/>
-      <w:r>
-        <w:t>name ,</w:t>
-      </w:r>
-      <w:proofErr w:type="gramEnd"/>
-      <w:r>
-        <w:t xml:space="preserve"> stud_address,stud_phone]</w:t>
+        <w:t>If a STUDENT relation has [stud_id, stud_name , stud_address,stud_phone]</w:t>
       </w:r>
     </w:p>
     <w:p>
@@ -8146,15 +8017,7 @@
         <w:t xml:space="preserve"> has [</w:t>
       </w:r>
       <w:r>
-        <w:t>course_id, stud_</w:t>
-      </w:r>
-      <w:proofErr w:type="gramStart"/>
-      <w:r>
-        <w:t>id,course</w:t>
-      </w:r>
-      <w:proofErr w:type="gramEnd"/>
-      <w:r>
-        <w:t xml:space="preserve">_name </w:t>
+        <w:t xml:space="preserve">course_id, stud_id,course_name </w:t>
       </w:r>
       <w:r>
         <w:t>]</w:t>
@@ -8396,7 +8259,6 @@
         </w:rPr>
         <w:t xml:space="preserve">    course_id </w:t>
       </w:r>
-      <w:proofErr w:type="gramStart"/>
       <w:r>
         <w:rPr>
           <w:rFonts w:ascii="Courier New" w:eastAsia="Times New Roman" w:hAnsi="Courier New" w:cs="Courier New"/>
@@ -8413,7 +8275,6 @@
         </w:rPr>
         <w:t>(</w:t>
       </w:r>
-      <w:proofErr w:type="gramEnd"/>
       <w:r>
         <w:rPr>
           <w:rFonts w:ascii="Courier New" w:eastAsia="Times New Roman" w:hAnsi="Courier New" w:cs="Courier New"/>
@@ -8447,7 +8308,6 @@
         </w:rPr>
         <w:t xml:space="preserve">    sec_id </w:t>
       </w:r>
-      <w:proofErr w:type="gramStart"/>
       <w:r>
         <w:rPr>
           <w:rFonts w:ascii="Courier New" w:eastAsia="Times New Roman" w:hAnsi="Courier New" w:cs="Courier New"/>
@@ -8464,7 +8324,6 @@
         </w:rPr>
         <w:t>(</w:t>
       </w:r>
-      <w:proofErr w:type="gramEnd"/>
       <w:r>
         <w:rPr>
           <w:rFonts w:ascii="Courier New" w:eastAsia="Times New Roman" w:hAnsi="Courier New" w:cs="Courier New"/>
@@ -8498,7 +8357,6 @@
         </w:rPr>
         <w:t xml:space="preserve">    semester </w:t>
       </w:r>
-      <w:proofErr w:type="gramStart"/>
       <w:r>
         <w:rPr>
           <w:rFonts w:ascii="Courier New" w:eastAsia="Times New Roman" w:hAnsi="Courier New" w:cs="Courier New"/>
@@ -8515,7 +8373,6 @@
         </w:rPr>
         <w:t>(</w:t>
       </w:r>
-      <w:proofErr w:type="gramEnd"/>
       <w:r>
         <w:rPr>
           <w:rFonts w:ascii="Courier New" w:eastAsia="Times New Roman" w:hAnsi="Courier New" w:cs="Courier New"/>
@@ -8563,7 +8420,6 @@
         </w:rPr>
         <w:t xml:space="preserve"> </w:t>
       </w:r>
-      <w:proofErr w:type="gramStart"/>
       <w:r>
         <w:rPr>
           <w:rFonts w:ascii="Courier New" w:eastAsia="Times New Roman" w:hAnsi="Courier New" w:cs="Courier New"/>
@@ -8580,7 +8436,6 @@
         </w:rPr>
         <w:t>(</w:t>
       </w:r>
-      <w:proofErr w:type="gramEnd"/>
       <w:r>
         <w:rPr>
           <w:rFonts w:ascii="Courier New" w:eastAsia="Times New Roman" w:hAnsi="Courier New" w:cs="Courier New"/>
@@ -8630,7 +8485,6 @@
         </w:rPr>
         <w:t xml:space="preserve">    building </w:t>
       </w:r>
-      <w:proofErr w:type="gramStart"/>
       <w:r>
         <w:rPr>
           <w:rFonts w:ascii="Courier New" w:eastAsia="Times New Roman" w:hAnsi="Courier New" w:cs="Courier New"/>
@@ -8647,7 +8501,6 @@
         </w:rPr>
         <w:t>(</w:t>
       </w:r>
-      <w:proofErr w:type="gramEnd"/>
       <w:r>
         <w:rPr>
           <w:rFonts w:ascii="Courier New" w:eastAsia="Times New Roman" w:hAnsi="Courier New" w:cs="Courier New"/>
@@ -8681,7 +8534,6 @@
         </w:rPr>
         <w:t xml:space="preserve">    room_number </w:t>
       </w:r>
-      <w:proofErr w:type="gramStart"/>
       <w:r>
         <w:rPr>
           <w:rFonts w:ascii="Courier New" w:eastAsia="Times New Roman" w:hAnsi="Courier New" w:cs="Courier New"/>
@@ -8698,7 +8550,6 @@
         </w:rPr>
         <w:t>(</w:t>
       </w:r>
-      <w:proofErr w:type="gramEnd"/>
       <w:r>
         <w:rPr>
           <w:rFonts w:ascii="Courier New" w:eastAsia="Times New Roman" w:hAnsi="Courier New" w:cs="Courier New"/>
@@ -8732,7 +8583,6 @@
         </w:rPr>
         <w:t xml:space="preserve">    time_slot_id </w:t>
       </w:r>
-      <w:proofErr w:type="gramStart"/>
       <w:r>
         <w:rPr>
           <w:rFonts w:ascii="Courier New" w:eastAsia="Times New Roman" w:hAnsi="Courier New" w:cs="Courier New"/>
@@ -8749,7 +8599,6 @@
         </w:rPr>
         <w:t>(</w:t>
       </w:r>
-      <w:proofErr w:type="gramEnd"/>
       <w:r>
         <w:rPr>
           <w:rFonts w:ascii="Courier New" w:eastAsia="Times New Roman" w:hAnsi="Courier New" w:cs="Courier New"/>
@@ -9067,15 +8916,7 @@
     </w:p>
     <w:p>
       <w:r>
-        <w:t xml:space="preserve">It puts constraints on Primary key </w:t>
-      </w:r>
-      <w:proofErr w:type="gramStart"/>
-      <w:r>
-        <w:t>i.e.</w:t>
-      </w:r>
-      <w:proofErr w:type="gramEnd"/>
-      <w:r>
-        <w:t xml:space="preserve"> primary should be unique and does not have NULL value.  </w:t>
+        <w:t xml:space="preserve">It puts constraints on Primary key i.e. primary should be unique and does not have NULL value.  </w:t>
       </w:r>
     </w:p>
     <w:p>
@@ -9409,18 +9250,10 @@
     <w:p>
       <w:r>
         <w:lastRenderedPageBreak/>
-        <w:t xml:space="preserve">Logical unit of </w:t>
-      </w:r>
-      <w:proofErr w:type="gramStart"/>
-      <w:r>
-        <w:t>work</w:t>
-      </w:r>
-      <w:r>
-        <w:t xml:space="preserve"> ,</w:t>
-      </w:r>
-      <w:proofErr w:type="gramEnd"/>
-      <w:r>
-        <w:t xml:space="preserve"> like mutiple correlated SQL statements also call it automic unit.</w:t>
+        <w:t>Logical unit of work</w:t>
+      </w:r>
+      <w:r>
+        <w:t xml:space="preserve"> , like mutiple correlated SQL statements also call it automic unit.</w:t>
       </w:r>
     </w:p>
     <w:p/>
@@ -9490,15 +9323,7 @@
     </w:p>
     <w:p>
       <w:r>
-        <w:t xml:space="preserve">Some DBMS softwares by default set to AUTO COMMIT </w:t>
-      </w:r>
-      <w:proofErr w:type="gramStart"/>
-      <w:r>
-        <w:t>mode,we</w:t>
-      </w:r>
-      <w:proofErr w:type="gramEnd"/>
-      <w:r>
-        <w:t xml:space="preserve"> can change that setting . </w:t>
+        <w:t xml:space="preserve">Some DBMS softwares by default set to AUTO COMMIT mode,we can change that setting . </w:t>
       </w:r>
     </w:p>
     <w:p>
@@ -9514,15 +9339,7 @@
     </w:p>
     <w:p>
       <w:r>
-        <w:t xml:space="preserve">Consider the below </w:t>
-      </w:r>
-      <w:proofErr w:type="gramStart"/>
-      <w:r>
-        <w:t>sequence ,</w:t>
-      </w:r>
-      <w:proofErr w:type="gramEnd"/>
-      <w:r>
-        <w:t xml:space="preserve"> COMMIT will save all the work </w:t>
+        <w:t xml:space="preserve">Consider the below sequence , COMMIT will save all the work </w:t>
       </w:r>
       <w:r>
         <w:t>done from START TRANSACTION till the end.</w:t>
@@ -9938,15 +9755,7 @@
     </w:p>
     <w:p>
       <w:r>
-        <w:t xml:space="preserve">i.e X determines the value of </w:t>
-      </w:r>
-      <w:proofErr w:type="gramStart"/>
-      <w:r>
-        <w:t>Y ,</w:t>
-      </w:r>
-      <w:proofErr w:type="gramEnd"/>
-      <w:r>
-        <w:t xml:space="preserve"> and Y value is dependent on X.</w:t>
+        <w:t>i.e X determines the value of Y , and Y value is dependent on X.</w:t>
       </w:r>
     </w:p>
     <w:p>
@@ -10422,18 +10231,10 @@
         <w:t>Here only C1-&gt;C2 holds</w:t>
       </w:r>
       <w:r>
-        <w:t xml:space="preserve"> as C1 has unique </w:t>
-      </w:r>
-      <w:proofErr w:type="gramStart"/>
-      <w:r>
-        <w:t>values</w:t>
-      </w:r>
-      <w:r>
-        <w:t xml:space="preserve"> ,</w:t>
-      </w:r>
-      <w:proofErr w:type="gramEnd"/>
-      <w:r>
-        <w:t xml:space="preserve"> C2-&gt;C1 does not hold as C2 have two values same (9) but corresponding</w:t>
+        <w:t xml:space="preserve"> as C1 has unique values</w:t>
+      </w:r>
+      <w:r>
+        <w:t xml:space="preserve"> , C2-&gt;C1 does not hold as C2 have two values same (9) but corresponding</w:t>
       </w:r>
       <w:r>
         <w:t xml:space="preserve"> values in</w:t>
@@ -10756,15 +10557,7 @@
     </w:p>
     <w:p>
       <w:r>
-        <w:t xml:space="preserve">For example, </w:t>
-      </w:r>
-      <w:proofErr w:type="gramStart"/>
-      <w:r>
-        <w:t>If</w:t>
-      </w:r>
-      <w:proofErr w:type="gramEnd"/>
-      <w:r>
-        <w:t xml:space="preserve"> {roll_no, name} </w:t>
+        <w:t xml:space="preserve">For example, If {roll_no, name} </w:t>
       </w:r>
       <w:r>
         <w:rPr>
@@ -10985,13 +10778,8 @@
       </w:r>
     </w:p>
     <w:p>
-      <w:proofErr w:type="gramStart"/>
-      <w:r>
-        <w:t>i.e.</w:t>
-      </w:r>
-      <w:proofErr w:type="gramEnd"/>
-      <w:r>
-        <w:t xml:space="preserve"> If a </w:t>
+      <w:r>
+        <w:t xml:space="preserve">i.e. If a </w:t>
       </w:r>
       <w:r>
         <w:rPr>
@@ -12401,15 +12189,7 @@
         <w:t xml:space="preserve"> </w:t>
       </w:r>
       <w:r>
-        <w:t>Each attribute should contain atomic values. (</w:t>
-      </w:r>
-      <w:proofErr w:type="gramStart"/>
-      <w:r>
-        <w:t>i.e.</w:t>
-      </w:r>
-      <w:proofErr w:type="gramEnd"/>
-      <w:r>
-        <w:t xml:space="preserve"> No multivalued attributes) </w:t>
+        <w:t xml:space="preserve">Each attribute should contain atomic values. (i.e. No multivalued attributes) </w:t>
       </w:r>
     </w:p>
     <w:p>
@@ -13892,78 +13672,52 @@
         <w:t xml:space="preserve"> </w:t>
       </w:r>
       <w:r>
+        <w:t>So {</w:t>
+      </w:r>
+      <w:r>
+        <w:t xml:space="preserve"> </w:t>
+      </w:r>
+      <w:r>
+        <w:t xml:space="preserve">Course_Id , Stud_Id } -&gt; </w:t>
+      </w:r>
+      <w:r>
+        <w:t xml:space="preserve">Marks </w:t>
+      </w:r>
+    </w:p>
+    <w:p>
+      <w:r>
+        <w:t xml:space="preserve">So here the primary key combination of </w:t>
+      </w:r>
+      <w:r>
+        <w:t>{</w:t>
+      </w:r>
+      <w:r>
+        <w:t xml:space="preserve"> </w:t>
+      </w:r>
+      <w:r>
+        <w:t>Course_Id , Stud_Id }</w:t>
+      </w:r>
+      <w:r>
+        <w:t>.</w:t>
+      </w:r>
+    </w:p>
+    <w:p>
+      <w:r>
+        <w:t xml:space="preserve">Now if we need to know </w:t>
+      </w:r>
+      <w:r>
+        <w:t xml:space="preserve">Course_Name </w:t>
+      </w:r>
+      <w:r>
+        <w:t xml:space="preserve">for a particular </w:t>
+      </w:r>
+      <w:r>
+        <w:t>Course_Id , the attribute Stud_Id is not required.</w:t>
+      </w:r>
+    </w:p>
+    <w:p>
+      <w:r>
         <w:t xml:space="preserve">So </w:t>
-      </w:r>
-      <w:proofErr w:type="gramStart"/>
-      <w:r>
-        <w:t>{</w:t>
-      </w:r>
-      <w:r>
-        <w:t xml:space="preserve"> </w:t>
-      </w:r>
-      <w:r>
-        <w:t>Course</w:t>
-      </w:r>
-      <w:proofErr w:type="gramEnd"/>
-      <w:r>
-        <w:t xml:space="preserve">_Id , Stud_Id } -&gt; </w:t>
-      </w:r>
-      <w:r>
-        <w:t xml:space="preserve">Marks </w:t>
-      </w:r>
-    </w:p>
-    <w:p>
-      <w:r>
-        <w:t xml:space="preserve">So here the primary key combination of </w:t>
-      </w:r>
-      <w:proofErr w:type="gramStart"/>
-      <w:r>
-        <w:t>{</w:t>
-      </w:r>
-      <w:r>
-        <w:t xml:space="preserve"> </w:t>
-      </w:r>
-      <w:r>
-        <w:t>Course</w:t>
-      </w:r>
-      <w:proofErr w:type="gramEnd"/>
-      <w:r>
-        <w:t>_Id , Stud_Id }</w:t>
-      </w:r>
-      <w:r>
-        <w:t>.</w:t>
-      </w:r>
-    </w:p>
-    <w:p>
-      <w:r>
-        <w:t xml:space="preserve">Now if we need to know </w:t>
-      </w:r>
-      <w:r>
-        <w:t xml:space="preserve">Course_Name </w:t>
-      </w:r>
-      <w:r>
-        <w:t xml:space="preserve">for a particular </w:t>
-      </w:r>
-      <w:r>
-        <w:t>Course_</w:t>
-      </w:r>
-      <w:proofErr w:type="gramStart"/>
-      <w:r>
-        <w:t>Id ,</w:t>
-      </w:r>
-      <w:proofErr w:type="gramEnd"/>
-      <w:r>
-        <w:t xml:space="preserve"> the attribute Stud_Id is not required.</w:t>
-      </w:r>
-    </w:p>
-    <w:p>
-      <w:proofErr w:type="gramStart"/>
-      <w:r>
-        <w:t>So</w:t>
-      </w:r>
-      <w:proofErr w:type="gramEnd"/>
-      <w:r>
-        <w:t xml:space="preserve"> </w:t>
       </w:r>
       <w:r>
         <w:t>Course_Id -&gt; Course_Name</w:t>
@@ -13975,25 +13729,13 @@
           <w:b/>
           <w:bCs/>
         </w:rPr>
-        <w:t xml:space="preserve">Partial </w:t>
-      </w:r>
-      <w:proofErr w:type="gramStart"/>
-      <w:r>
-        <w:rPr>
-          <w:b/>
-          <w:bCs/>
-        </w:rPr>
-        <w:t>Dependency</w:t>
+        <w:t>Partial Dependency</w:t>
       </w:r>
       <w:r>
         <w:t xml:space="preserve"> :</w:t>
       </w:r>
       <w:r>
-        <w:t>If</w:t>
-      </w:r>
-      <w:proofErr w:type="gramEnd"/>
-      <w:r>
-        <w:t xml:space="preserve"> one </w:t>
+        <w:t xml:space="preserve">If one </w:t>
       </w:r>
       <w:r>
         <w:t xml:space="preserve">part of a </w:t>
@@ -14017,13 +13759,8 @@
       </w:r>
     </w:p>
     <w:p>
-      <w:proofErr w:type="gramStart"/>
-      <w:r>
-        <w:t>So</w:t>
-      </w:r>
-      <w:proofErr w:type="gramEnd"/>
-      <w:r>
-        <w:t xml:space="preserve"> t</w:t>
+      <w:r>
+        <w:t>So t</w:t>
       </w:r>
       <w:r>
         <w:t>he decomposition</w:t>
@@ -14446,27 +14183,17 @@
       <w:r>
         <w:t>(</w:t>
       </w:r>
-      <w:proofErr w:type="gramStart"/>
-      <w:r>
-        <w:t>no</w:t>
-      </w:r>
-      <w:proofErr w:type="gramEnd"/>
-      <w:r>
-        <w:t xml:space="preserve"> non-primary-key attribute is transitively dependent on the primary key</w:t>
+      <w:r>
+        <w:t>no non-primary-key attribute is transitively dependent on the primary key</w:t>
       </w:r>
       <w:r>
         <w:t>)</w:t>
       </w:r>
     </w:p>
     <w:p>
-      <w:proofErr w:type="gramStart"/>
       <w:r>
         <w:lastRenderedPageBreak/>
-        <w:t>So</w:t>
-      </w:r>
-      <w:proofErr w:type="gramEnd"/>
-      <w:r>
-        <w:t xml:space="preserve"> If an </w:t>
+        <w:t xml:space="preserve">So If an </w:t>
       </w:r>
       <w:r>
         <w:t xml:space="preserve">attribute is dependent on </w:t>
@@ -14665,46 +14392,40 @@
         <w:t xml:space="preserve">We can also determine </w:t>
       </w:r>
       <w:r>
+        <w:t xml:space="preserve">Country </w:t>
+      </w:r>
+      <w:r>
+        <w:t>from State.</w:t>
+      </w:r>
+    </w:p>
+    <w:p>
+      <w:r>
+        <w:t xml:space="preserve">State </w:t>
+      </w:r>
+      <w:r>
+        <w:sym w:font="Wingdings" w:char="F0E0"/>
+      </w:r>
+      <w:r>
+        <w:t xml:space="preserve"> </w:t>
+      </w:r>
+      <w:r>
         <w:t>Country</w:t>
       </w:r>
+    </w:p>
+    <w:p>
+      <w:r>
+        <w:t xml:space="preserve">Now we should have </w:t>
+      </w:r>
+      <w:r>
+        <w:t xml:space="preserve">ID </w:t>
+      </w:r>
+      <w:r>
+        <w:sym w:font="Wingdings" w:char="F0E0"/>
+      </w:r>
       <w:r>
         <w:t xml:space="preserve"> </w:t>
       </w:r>
       <w:r>
-        <w:t>from State.</w:t>
-      </w:r>
-    </w:p>
-    <w:p>
-      <w:r>
-        <w:t>State</w:t>
-      </w:r>
-      <w:r>
-        <w:t xml:space="preserve"> </w:t>
-      </w:r>
-      <w:r>
-        <w:sym w:font="Wingdings" w:char="F0E0"/>
-      </w:r>
-      <w:r>
-        <w:t xml:space="preserve"> </w:t>
-      </w:r>
-      <w:r>
-        <w:t>Country</w:t>
-      </w:r>
-    </w:p>
-    <w:p>
-      <w:r>
-        <w:t xml:space="preserve">Now we should have </w:t>
-      </w:r>
-      <w:r>
-        <w:t xml:space="preserve">ID </w:t>
-      </w:r>
-      <w:r>
-        <w:sym w:font="Wingdings" w:char="F0E0"/>
-      </w:r>
-      <w:r>
-        <w:t xml:space="preserve"> </w:t>
-      </w:r>
-      <w:r>
         <w:t>Country,</w:t>
       </w:r>
       <w:r>
@@ -14733,13 +14454,8 @@
       <w:r>
         <w:t xml:space="preserve">? as we have the problem with </w:t>
       </w:r>
-      <w:proofErr w:type="gramStart"/>
-      <w:r>
-        <w:t>Country</w:t>
-      </w:r>
-      <w:proofErr w:type="gramEnd"/>
-      <w:r>
-        <w:t xml:space="preserve"> </w:t>
+      <w:r>
+        <w:t xml:space="preserve">Country </w:t>
       </w:r>
       <w:r>
         <w:t xml:space="preserve">we can </w:t>
@@ -14985,10 +14701,7 @@
         </w:numPr>
       </w:pPr>
       <w:r>
-        <w:t>It should be in the Third Normal Form</w:t>
-      </w:r>
-      <w:r>
-        <w:t>.</w:t>
+        <w:t>It should be in the Third Normal Form.</w:t>
       </w:r>
     </w:p>
     <w:p>
@@ -15016,13 +14729,8 @@
       </w:r>
     </w:p>
     <w:p>
-      <w:proofErr w:type="gramStart"/>
-      <w:r>
-        <w:t>So</w:t>
-      </w:r>
-      <w:proofErr w:type="gramEnd"/>
-      <w:r>
-        <w:t xml:space="preserve"> i</w:t>
+      <w:r>
+        <w:t>So i</w:t>
       </w:r>
       <w:r>
         <w:t>t is stricter than 3NF.</w:t>
@@ -15030,13 +14738,7 @@
     </w:p>
     <w:p>
       <w:r>
-        <w:t xml:space="preserve">A prime attribute shouldn’t be dependent on </w:t>
-      </w:r>
-      <w:r>
-        <w:t>/derived from</w:t>
-      </w:r>
-      <w:r>
-        <w:t xml:space="preserve"> </w:t>
+        <w:t xml:space="preserve">A prime attribute shouldn’t be dependent on /derived from </w:t>
       </w:r>
       <w:r>
         <w:t xml:space="preserve">a </w:t>
@@ -15267,15 +14969,7 @@
         <w:t>[</w:t>
       </w:r>
       <w:r>
-        <w:t>{</w:t>
-      </w:r>
-      <w:proofErr w:type="gramStart"/>
-      <w:r>
-        <w:t>101 ,</w:t>
-      </w:r>
-      <w:proofErr w:type="gramEnd"/>
-      <w:r>
-        <w:t xml:space="preserve"> 101 } {102 , 102 }</w:t>
+        <w:t>{101 , 101 } {102 , 102 }</w:t>
       </w:r>
       <w:r>
         <w:t>]</w:t>
@@ -15298,15 +14992,7 @@
         <w:t xml:space="preserve">consecutively repeating </w:t>
       </w:r>
       <w:r>
-        <w:t>{</w:t>
-      </w:r>
-      <w:proofErr w:type="gramStart"/>
-      <w:r>
-        <w:t>Java ,</w:t>
-      </w:r>
-      <w:proofErr w:type="gramEnd"/>
-      <w:r>
-        <w:t xml:space="preserve"> Python}</w:t>
+        <w:t>{Java , Python}</w:t>
       </w:r>
     </w:p>
     <w:p>
@@ -15332,18 +15018,10 @@
         <w:t xml:space="preserve">to Raghu </w:t>
       </w:r>
       <w:r>
-        <w:t>[</w:t>
-      </w:r>
-      <w:proofErr w:type="gramStart"/>
-      <w:r>
-        <w:t>Raj</w:t>
-      </w:r>
-      <w:r>
-        <w:t xml:space="preserve"> ,</w:t>
-      </w:r>
-      <w:proofErr w:type="gramEnd"/>
-      <w:r>
-        <w:t xml:space="preserve"> Ram , Raj , Raghu</w:t>
+        <w:t>[Raj</w:t>
+      </w:r>
+      <w:r>
+        <w:t xml:space="preserve"> , Ram , Raj , Raghu</w:t>
       </w:r>
       <w:r>
         <w:t>]</w:t>
@@ -15370,70 +15048,53 @@
     </w:p>
     <w:p>
       <w:r>
-        <w:t>{Student, Course}</w:t>
+        <w:t xml:space="preserve">{Student, Course} </w:t>
+      </w:r>
+      <w:r>
+        <w:sym w:font="Wingdings" w:char="F0E0"/>
+      </w:r>
+      <w:r>
+        <w:t xml:space="preserve"> {Tutor}</w:t>
+      </w:r>
+    </w:p>
+    <w:p>
+      <w:r>
+        <w:t xml:space="preserve">Tutor </w:t>
+      </w:r>
+      <w:r>
+        <w:sym w:font="Wingdings" w:char="F0E0"/>
       </w:r>
       <w:r>
         <w:t xml:space="preserve"> </w:t>
       </w:r>
       <w:r>
-        <w:sym w:font="Wingdings" w:char="F0E0"/>
-      </w:r>
-      <w:r>
-        <w:t xml:space="preserve"> {Tutor}</w:t>
-      </w:r>
-    </w:p>
-    <w:p>
-      <w:r>
-        <w:t>Tutor</w:t>
+        <w:t>Course</w:t>
+      </w:r>
+      <w:r>
+        <w:t xml:space="preserve"> (this is violating the BCNF as Tutor is not a superkey.)</w:t>
+      </w:r>
+    </w:p>
+    <w:p>
+      <w:r>
+        <w:t>T</w:t>
+      </w:r>
+      <w:r>
+        <w:t xml:space="preserve">o decompose </w:t>
+      </w:r>
+      <w:r>
+        <w:t xml:space="preserve">the </w:t>
+      </w:r>
+      <w:r>
+        <w:t>relation based on BCNF</w:t>
+      </w:r>
+      <w:r>
+        <w:t>,</w:t>
       </w:r>
       <w:r>
         <w:t xml:space="preserve"> </w:t>
       </w:r>
       <w:r>
-        <w:sym w:font="Wingdings" w:char="F0E0"/>
-      </w:r>
-      <w:r>
-        <w:t xml:space="preserve"> </w:t>
-      </w:r>
-      <w:r>
-        <w:t>Course</w:t>
-      </w:r>
-      <w:r>
-        <w:t xml:space="preserve"> (this is violating the BCNF as </w:t>
-      </w:r>
-      <w:r>
-        <w:t>Tutor</w:t>
-      </w:r>
-      <w:r>
-        <w:t xml:space="preserve"> is not a superkey.)</w:t>
-      </w:r>
-    </w:p>
-    <w:p>
-      <w:r>
-        <w:t>T</w:t>
-      </w:r>
-      <w:r>
-        <w:t xml:space="preserve">o decompose </w:t>
-      </w:r>
-      <w:r>
-        <w:t xml:space="preserve">the </w:t>
-      </w:r>
-      <w:r>
-        <w:t>relation based on BCNF</w:t>
-      </w:r>
-      <w:r>
-        <w:t>,</w:t>
-      </w:r>
-      <w:r>
-        <w:t xml:space="preserve"> </w:t>
-      </w:r>
-      <w:proofErr w:type="gramStart"/>
-      <w:r>
-        <w:t>We</w:t>
-      </w:r>
-      <w:proofErr w:type="gramEnd"/>
-      <w:r>
-        <w:t xml:space="preserve"> just need to </w:t>
+        <w:t xml:space="preserve">We just need to </w:t>
       </w:r>
       <w:r>
         <w:t>use</w:t>
@@ -15770,10 +15431,7 @@
           </w:tcPr>
           <w:p>
             <w:r>
-              <w:t>Tutor</w:t>
-            </w:r>
-            <w:r>
-              <w:t>_Id</w:t>
+              <w:t>Tutor_Id</w:t>
             </w:r>
           </w:p>
         </w:tc>
@@ -16127,13 +15785,7 @@
     </w:p>
     <w:p>
       <w:r>
-        <w:t>It is the index that is created and ordered on the basis of the</w:t>
-      </w:r>
-      <w:r>
-        <w:t xml:space="preserve"> </w:t>
-      </w:r>
-      <w:r>
-        <w:t>primary key of the table.</w:t>
+        <w:t>It is the index that is created and ordered on the basis of the primary key of the table.</w:t>
       </w:r>
     </w:p>
     <w:p>
@@ -16425,14 +16077,7 @@
             </w:r>
             <w:r>
               <w:br/>
-            </w:r>
-            <w:proofErr w:type="gramStart"/>
-            <w:r>
-              <w:t>Non Primary</w:t>
-            </w:r>
-            <w:proofErr w:type="gramEnd"/>
-            <w:r>
-              <w:t xml:space="preserve"> key</w:t>
+              <w:t>Non Primary key</w:t>
             </w:r>
           </w:p>
         </w:tc>
@@ -16443,8 +16088,6 @@
           <w:p>
             <w:r>
               <w:br/>
-            </w:r>
-            <w:r>
               <w:t>other attributes, which can uniquely identify the tuple</w:t>
             </w:r>
           </w:p>
@@ -16541,24 +16184,7 @@
     </w:p>
     <w:p>
       <w:r>
-        <w:t xml:space="preserve">It is introduced to tackle the problem when the size of datafile increases </w:t>
-      </w:r>
-      <w:proofErr w:type="gramStart"/>
-      <w:r>
-        <w:t>i.e.</w:t>
-      </w:r>
-      <w:proofErr w:type="gramEnd"/>
-      <w:r>
-        <w:t xml:space="preserve"> size of table increases, </w:t>
-      </w:r>
-      <w:r>
-        <w:t xml:space="preserve">(even the </w:t>
-      </w:r>
-      <w:r>
-        <w:t>sparse indexing starts to slow down</w:t>
-      </w:r>
-      <w:r>
-        <w:t>).</w:t>
+        <w:t>It is introduced to tackle the problem when the size of datafile increases i.e. size of table increases, (even the sparse indexing starts to slow down).</w:t>
       </w:r>
     </w:p>
     <w:p>
@@ -16675,10 +16301,7 @@
         </w:numPr>
       </w:pPr>
       <w:r>
-        <w:t>We can access and retrieve data faster</w:t>
-      </w:r>
-      <w:r>
-        <w:t>.</w:t>
+        <w:t>We can access and retrieve data faster.</w:t>
       </w:r>
     </w:p>
     <w:p>
@@ -16690,10 +16313,7 @@
         </w:numPr>
       </w:pPr>
       <w:r>
-        <w:t>Indexing reduces the number of I/O operations needed to be performed for retrieving data</w:t>
-      </w:r>
-      <w:r>
-        <w:t>.</w:t>
+        <w:t>Indexing reduces the number of I/O operations needed to be performed for retrieving data.</w:t>
       </w:r>
     </w:p>
     <w:p>
@@ -16730,15 +16350,7 @@
         </w:numPr>
       </w:pPr>
       <w:r>
-        <w:t xml:space="preserve">Indexing slows down </w:t>
-      </w:r>
-      <w:proofErr w:type="gramStart"/>
-      <w:r>
-        <w:t>INSERT,UPDATE</w:t>
-      </w:r>
-      <w:proofErr w:type="gramEnd"/>
-      <w:r>
-        <w:t xml:space="preserve"> and DELETE operations.</w:t>
+        <w:t>Indexing slows down INSERT,UPDATE and DELETE operations.</w:t>
       </w:r>
     </w:p>
     <w:p/>
@@ -19437,6 +19049,7 @@
   <w:style w:type="character" w:default="1" w:styleId="DefaultParagraphFont">
     <w:name w:val="Default Paragraph Font"/>
     <w:uiPriority w:val="1"/>
+    <w:semiHidden/>
     <w:unhideWhenUsed/>
   </w:style>
   <w:style w:type="table" w:default="1" w:styleId="TableNormal">

</xml_diff>